<commit_message>
Hoàn thành thống kê theo ngày
</commit_message>
<xml_diff>
--- a/Phân tích yêu cầu chủ đề 1.docx
+++ b/Phân tích yêu cầu chủ đề 1.docx
@@ -1716,6 +1716,31 @@
         <w:rPr>
           <w:rFonts w:ascii="Times New Roman" w:hAnsi="Times New Roman" w:cs="Times New Roman"/>
         </w:rPr>
+        <w:t xml:space="preserve">    P</w:t>
+      </w:r>
+      <w:r>
+        <w:rPr>
+          <w:rFonts w:ascii="Times New Roman" w:hAnsi="Times New Roman" w:cs="Times New Roman"/>
+        </w:rPr>
+        <w:t>romotion_id VARCHAR(10) NULL</w:t>
+      </w:r>
+      <w:r>
+        <w:rPr>
+          <w:rFonts w:ascii="Times New Roman" w:hAnsi="Times New Roman" w:cs="Times New Roman"/>
+        </w:rPr>
+        <w:t>,--thêm phần khuyến mãi cho sản phẩm</w:t>
+      </w:r>
+    </w:p>
+    <w:p>
+      <w:pPr>
+        <w:rPr>
+          <w:rFonts w:ascii="Times New Roman" w:hAnsi="Times New Roman" w:cs="Times New Roman"/>
+        </w:rPr>
+      </w:pPr>
+      <w:r>
+        <w:rPr>
+          <w:rFonts w:ascii="Times New Roman" w:hAnsi="Times New Roman" w:cs="Times New Roman"/>
+        </w:rPr>
         <w:t xml:space="preserve">    Price DECIMAL(15,2) NOT NULL,</w:t>
       </w:r>
     </w:p>
@@ -1965,6 +1990,7 @@
         <w:rPr>
           <w:rFonts w:ascii="Times New Roman" w:hAnsi="Times New Roman" w:cs="Times New Roman"/>
         </w:rPr>
+        <w:lastRenderedPageBreak/>
         <w:t xml:space="preserve">    </w:t>
       </w:r>
       <w:r>
@@ -1990,7 +2016,6 @@
         <w:rPr>
           <w:rFonts w:ascii="Times New Roman" w:hAnsi="Times New Roman" w:cs="Times New Roman"/>
         </w:rPr>
-        <w:lastRenderedPageBreak/>
         <w:t xml:space="preserve">    note VARCHAR(255),</w:t>
       </w:r>
     </w:p>
@@ -2387,6 +2412,141 @@
           <w:rFonts w:ascii="Times New Roman" w:hAnsi="Times New Roman" w:cs="Times New Roman"/>
         </w:rPr>
       </w:pPr>
+    </w:p>
+    <w:p>
+      <w:pPr>
+        <w:rPr>
+          <w:rFonts w:ascii="Times New Roman" w:hAnsi="Times New Roman" w:cs="Times New Roman"/>
+        </w:rPr>
+      </w:pPr>
+      <w:r>
+        <w:rPr>
+          <w:rFonts w:ascii="Times New Roman" w:hAnsi="Times New Roman" w:cs="Times New Roman"/>
+        </w:rPr>
+        <w:t>--Bảng khuyến mãi (Promotion)</w:t>
+      </w:r>
+    </w:p>
+    <w:p>
+      <w:pPr>
+        <w:rPr>
+          <w:rFonts w:ascii="Times New Roman" w:hAnsi="Times New Roman" w:cs="Times New Roman"/>
+        </w:rPr>
+      </w:pPr>
+      <w:r>
+        <w:rPr>
+          <w:rFonts w:ascii="Times New Roman" w:hAnsi="Times New Roman" w:cs="Times New Roman"/>
+        </w:rPr>
+        <w:t>CREATE TABLE promotions (</w:t>
+      </w:r>
+    </w:p>
+    <w:p>
+      <w:pPr>
+        <w:rPr>
+          <w:rFonts w:ascii="Times New Roman" w:hAnsi="Times New Roman" w:cs="Times New Roman"/>
+        </w:rPr>
+      </w:pPr>
+      <w:r>
+        <w:rPr>
+          <w:rFonts w:ascii="Times New Roman" w:hAnsi="Times New Roman" w:cs="Times New Roman"/>
+        </w:rPr>
+        <w:t xml:space="preserve">  id VARCHAR(10) PRIMARY KEY,</w:t>
+      </w:r>
+    </w:p>
+    <w:p>
+      <w:pPr>
+        <w:rPr>
+          <w:rFonts w:ascii="Times New Roman" w:hAnsi="Times New Roman" w:cs="Times New Roman"/>
+        </w:rPr>
+      </w:pPr>
+      <w:r>
+        <w:rPr>
+          <w:rFonts w:ascii="Times New Roman" w:hAnsi="Times New Roman" w:cs="Times New Roman"/>
+        </w:rPr>
+        <w:t xml:space="preserve">  name VARCHAR(100) NOT NULL,</w:t>
+      </w:r>
+    </w:p>
+    <w:p>
+      <w:pPr>
+        <w:rPr>
+          <w:rFonts w:ascii="Times New Roman" w:hAnsi="Times New Roman" w:cs="Times New Roman"/>
+        </w:rPr>
+      </w:pPr>
+      <w:r>
+        <w:rPr>
+          <w:rFonts w:ascii="Times New Roman" w:hAnsi="Times New Roman" w:cs="Times New Roman"/>
+        </w:rPr>
+        <w:t xml:space="preserve">  discount DECIMAL(</w:t>
+      </w:r>
+      <w:r>
+        <w:rPr>
+          <w:rFonts w:ascii="Times New Roman" w:hAnsi="Times New Roman" w:cs="Times New Roman"/>
+        </w:rPr>
+        <w:t>1</w:t>
+      </w:r>
+      <w:r>
+        <w:rPr>
+          <w:rFonts w:ascii="Times New Roman" w:hAnsi="Times New Roman" w:cs="Times New Roman"/>
+        </w:rPr>
+        <w:t>5,2) NOT NULL,</w:t>
+      </w:r>
+    </w:p>
+    <w:p>
+      <w:pPr>
+        <w:rPr>
+          <w:rFonts w:ascii="Times New Roman" w:hAnsi="Times New Roman" w:cs="Times New Roman"/>
+        </w:rPr>
+      </w:pPr>
+      <w:r>
+        <w:rPr>
+          <w:rFonts w:ascii="Times New Roman" w:hAnsi="Times New Roman" w:cs="Times New Roman"/>
+        </w:rPr>
+        <w:t xml:space="preserve">  start_date DATE NOT NULL,</w:t>
+      </w:r>
+    </w:p>
+    <w:p>
+      <w:pPr>
+        <w:rPr>
+          <w:rFonts w:ascii="Times New Roman" w:hAnsi="Times New Roman" w:cs="Times New Roman"/>
+        </w:rPr>
+      </w:pPr>
+      <w:r>
+        <w:rPr>
+          <w:rFonts w:ascii="Times New Roman" w:hAnsi="Times New Roman" w:cs="Times New Roman"/>
+        </w:rPr>
+        <w:t xml:space="preserve">  end_date DATE NOT NULL,</w:t>
+      </w:r>
+    </w:p>
+    <w:p>
+      <w:pPr>
+        <w:rPr>
+          <w:rFonts w:ascii="Times New Roman" w:hAnsi="Times New Roman" w:cs="Times New Roman"/>
+        </w:rPr>
+      </w:pPr>
+      <w:r>
+        <w:rPr>
+          <w:rFonts w:ascii="Times New Roman" w:hAnsi="Times New Roman" w:cs="Times New Roman"/>
+        </w:rPr>
+        <w:t xml:space="preserve">  description VARCHAR(255) DEFAULT NULL</w:t>
+      </w:r>
+    </w:p>
+    <w:p>
+      <w:pPr>
+        <w:rPr>
+          <w:rFonts w:ascii="Times New Roman" w:hAnsi="Times New Roman" w:cs="Times New Roman"/>
+        </w:rPr>
+      </w:pPr>
+      <w:r>
+        <w:rPr>
+          <w:rFonts w:ascii="Times New Roman" w:hAnsi="Times New Roman" w:cs="Times New Roman"/>
+        </w:rPr>
+        <w:t>)</w:t>
+      </w:r>
+      <w:r>
+        <w:rPr>
+          <w:rFonts w:ascii="Times New Roman" w:hAnsi="Times New Roman" w:cs="Times New Roman"/>
+        </w:rPr>
+        <w:t>;</w:t>
+      </w:r>
     </w:p>
     <w:sectPr>
       <w:pgSz w:w="12240" w:h="15840"/>

</xml_diff>